<commit_message>
updated vignette parse timings
</commit_message>
<xml_diff>
--- a/inst/extdata/table.docx
+++ b/inst/extdata/table.docx
@@ -2,9 +2,25 @@
 <file path=word/document.xml><?xml version="1.0" encoding="utf-8"?>
 <w:document xmlns:wpc="http://schemas.microsoft.com/office/word/2010/wordprocessingCanvas" xmlns:cx="http://schemas.microsoft.com/office/drawing/2014/chartex" xmlns:cx1="http://schemas.microsoft.com/office/drawing/2015/9/8/chartex" xmlns:cx2="http://schemas.microsoft.com/office/drawing/2015/10/21/chartex" xmlns:cx3="http://schemas.microsoft.com/office/drawing/2016/5/9/chartex" xmlns:cx4="http://schemas.microsoft.com/office/drawing/2016/5/10/chartex" xmlns:cx5="http://schemas.microsoft.com/office/drawing/2016/5/11/chartex" xmlns:cx6="http://schemas.microsoft.com/office/drawing/2016/5/12/chartex" xmlns:cx7="http://schemas.microsoft.com/office/drawing/2016/5/13/chartex" xmlns:cx8="http://schemas.microsoft.com/office/drawing/2016/5/14/chartex" xmlns:mc="http://schemas.openxmlformats.org/markup-compatibility/2006" xmlns:aink="http://schemas.microsoft.com/office/drawing/2016/ink" xmlns:am3d="http://schemas.microsoft.com/office/drawing/2017/model3d" xmlns:o="urn:schemas-microsoft-com:office:office" xmlns:r="http://schemas.openxmlformats.org/officeDocument/2006/relationships" xmlns:m="http://schemas.openxmlformats.org/officeDocument/2006/math" xmlns:v="urn:schemas-microsoft-com:vml" xmlns:wp14="http://schemas.microsoft.com/office/word/2010/wordprocessingDrawing" xmlns:wp="http://schemas.openxmlformats.org/drawingml/2006/wordprocessingDrawing" xmlns:w10="urn:schemas-microsoft-com:office:word" xmlns:w="http://schemas.openxmlformats.org/wordprocessingml/2006/main" xmlns:w14="http://schemas.microsoft.com/office/word/2010/wordml" xmlns:w15="http://schemas.microsoft.com/office/word/2012/wordml" xmlns:w16cid="http://schemas.microsoft.com/office/word/2016/wordml/cid" xmlns:w16se="http://schemas.microsoft.com/office/word/2015/wordml/symex" xmlns:wpg="http://schemas.microsoft.com/office/word/2010/wordprocessingGroup" xmlns:wpi="http://schemas.microsoft.com/office/word/2010/wordprocessingInk" xmlns:wne="http://schemas.microsoft.com/office/word/2006/wordml" xmlns:wps="http://schemas.microsoft.com/office/word/2010/wordprocessingShape" mc:Ignorable="w14 w15 w16se w16cid wp14">
   <w:body>
+    <w:p>
+      <w:r>
+        <w:t>This is text from a Microsoft Word .</w:t>
+      </w:r>
+      <w:proofErr w:type="spellStart"/>
+      <w:r>
+        <w:t>docx</w:t>
+      </w:r>
+      <w:proofErr w:type="spellEnd"/>
+      <w:r>
+        <w:t xml:space="preserve"> file that contains a table and image.</w:t>
+      </w:r>
+    </w:p>
+    <w:p/>
+    <w:p/>
     <w:tbl>
       <w:tblPr>
         <w:tblStyle w:val="TableGrid"/>
+        <w:tblpPr w:leftFromText="180" w:rightFromText="180" w:horzAnchor="margin" w:tblpY="813"/>
         <w:tblW w:w="0" w:type="auto"/>
         <w:tblLook w:val="04A0" w:firstRow="1" w:lastRow="0" w:firstColumn="1" w:lastColumn="0" w:noHBand="0" w:noVBand="1"/>
       </w:tblPr>
@@ -19,8 +35,16 @@
             <w:tcW w:w="3116" w:type="dxa"/>
           </w:tcPr>
           <w:p>
-            <w:r>
-              <w:t>Col 1</w:t>
+            <w:pPr>
+              <w:rPr>
+                <w:b/>
+              </w:rPr>
+            </w:pPr>
+            <w:r>
+              <w:rPr>
+                <w:b/>
+              </w:rPr>
+              <w:t>Col_1</w:t>
             </w:r>
           </w:p>
         </w:tc>
@@ -29,8 +53,22 @@
             <w:tcW w:w="3117" w:type="dxa"/>
           </w:tcPr>
           <w:p>
-            <w:r>
-              <w:t>Col 2</w:t>
+            <w:pPr>
+              <w:rPr>
+                <w:b/>
+              </w:rPr>
+            </w:pPr>
+            <w:r>
+              <w:rPr>
+                <w:b/>
+              </w:rPr>
+              <w:t>Col_</w:t>
+            </w:r>
+            <w:r>
+              <w:rPr>
+                <w:b/>
+              </w:rPr>
+              <w:t>2</w:t>
             </w:r>
           </w:p>
         </w:tc>
@@ -39,8 +77,22 @@
             <w:tcW w:w="3117" w:type="dxa"/>
           </w:tcPr>
           <w:p>
-            <w:r>
-              <w:t>Col 2</w:t>
+            <w:pPr>
+              <w:rPr>
+                <w:b/>
+              </w:rPr>
+            </w:pPr>
+            <w:r>
+              <w:rPr>
+                <w:b/>
+              </w:rPr>
+              <w:t>Col_</w:t>
+            </w:r>
+            <w:r>
+              <w:rPr>
+                <w:b/>
+              </w:rPr>
+              <w:t>3</w:t>
             </w:r>
           </w:p>
         </w:tc>
@@ -112,6 +164,9 @@
     </w:tbl>
     <w:p>
       <w:bookmarkStart w:id="0" w:name="_GoBack"/>
+      <w:bookmarkEnd w:id="0"/>
+    </w:p>
+    <w:p>
       <w:r>
         <w:rPr>
           <w:noProof/>
@@ -159,7 +214,6 @@
           </wp:inline>
         </w:drawing>
       </w:r>
-      <w:bookmarkEnd w:id="0"/>
     </w:p>
     <w:sectPr>
       <w:pgSz w:w="12240" w:h="15840"/>

</xml_diff>